<commit_message>
completed the system test plan
</commit_message>
<xml_diff>
--- a/Project2/project_docs/P2P1_SystemTestPlan.docx
+++ b/Project2/project_docs/P2P1_SystemTestPlan.docx
@@ -51,8 +51,33 @@
           <w:sz w:val="24"/>
           <w:szCs w:val="24"/>
         </w:rPr>
-        <w:t>William Hazlehurst, Unity ID: wdhazleh</w:t>
+        <w:t xml:space="preserve">William Hazlehurst, Unity ID: </w:t>
       </w:r>
+      <w:proofErr w:type="spellStart"/>
+      <w:r>
+        <w:rPr>
+          <w:sz w:val="24"/>
+          <w:szCs w:val="24"/>
+        </w:rPr>
+        <w:t>wdhazleh</w:t>
+      </w:r>
+      <w:proofErr w:type="spellEnd"/>
+      <w:r>
+        <w:rPr>
+          <w:sz w:val="24"/>
+          <w:szCs w:val="24"/>
+        </w:rPr>
+        <w:t xml:space="preserve"> | Erik Svanes, Unity ID: </w:t>
+      </w:r>
+      <w:proofErr w:type="spellStart"/>
+      <w:r>
+        <w:rPr>
+          <w:sz w:val="24"/>
+          <w:szCs w:val="24"/>
+        </w:rPr>
+        <w:t>epsvanes</w:t>
+      </w:r>
+      <w:proofErr w:type="spellEnd"/>
     </w:p>
     <w:p>
       <w:pPr>
@@ -75,7 +100,35 @@
           <w:sz w:val="24"/>
           <w:szCs w:val="24"/>
         </w:rPr>
-        <w:t xml:space="preserve"> 10/21/2022</w:t>
+        <w:t xml:space="preserve"> 1</w:t>
+      </w:r>
+      <w:r>
+        <w:rPr>
+          <w:sz w:val="24"/>
+          <w:szCs w:val="24"/>
+        </w:rPr>
+        <w:t>1</w:t>
+      </w:r>
+      <w:r>
+        <w:rPr>
+          <w:sz w:val="24"/>
+          <w:szCs w:val="24"/>
+        </w:rPr>
+        <w:t>/</w:t>
+      </w:r>
+      <w:r>
+        <w:rPr>
+          <w:sz w:val="24"/>
+          <w:szCs w:val="24"/>
+        </w:rPr>
+        <w:t>16</w:t>
+      </w:r>
+      <w:r>
+        <w:rPr>
+          <w:sz w:val="24"/>
+          <w:szCs w:val="24"/>
+        </w:rPr>
+        <w:t>/2022</w:t>
       </w:r>
     </w:p>
     <w:tbl>
@@ -232,7 +285,11 @@
           <w:tcPr>
             <w:tcW w:w="2338" w:type="dxa"/>
           </w:tcPr>
-          <w:p/>
+          <w:p>
+            <w:r>
+              <w:t>The program loads, showing every box empty, and a Failing Test Plan as the current test plan.</w:t>
+            </w:r>
+          </w:p>
         </w:tc>
       </w:tr>
       <w:tr>
@@ -284,7 +341,28 @@
                 <w:b/>
                 <w:bCs/>
               </w:rPr>
-              <w:t>File &gt; load</w:t>
+              <w:t xml:space="preserve">File &gt; </w:t>
+            </w:r>
+            <w:r>
+              <w:rPr>
+                <w:b/>
+                <w:bCs/>
+              </w:rPr>
+              <w:t>L</w:t>
+            </w:r>
+            <w:r>
+              <w:rPr>
+                <w:b/>
+                <w:bCs/>
+              </w:rPr>
+              <w:t>oad</w:t>
+            </w:r>
+            <w:r>
+              <w:rPr>
+                <w:b/>
+                <w:bCs/>
+              </w:rPr>
+              <w:t xml:space="preserve"> Test Plan(s)</w:t>
             </w:r>
           </w:p>
           <w:p>
@@ -297,21 +375,14 @@
               <w:ind w:left="504"/>
             </w:pPr>
             <w:r>
-              <w:t xml:space="preserve">Select a </w:t>
-            </w:r>
-            <w:r>
-              <w:rPr>
-                <w:b/>
-                <w:bCs/>
-              </w:rPr>
-              <w:t>validRead.txt</w:t>
-            </w:r>
-            <w:r>
-              <w:rPr>
-                <w:b/>
-                <w:bCs/>
-              </w:rPr>
-              <w:t>*</w:t>
+              <w:t xml:space="preserve">Select </w:t>
+            </w:r>
+            <w:r>
+              <w:rPr>
+                <w:b/>
+                <w:bCs/>
+              </w:rPr>
+              <w:t>test-files &gt; provided &gt; test-plans0.txt</w:t>
             </w:r>
           </w:p>
         </w:tc>
@@ -331,10 +402,16 @@
                 <w:b/>
                 <w:bCs/>
               </w:rPr>
-              <w:t>PackScheduler</w:t>
-            </w:r>
-            <w:r>
-              <w:t xml:space="preserve"> with two Test Cases listed</w:t>
+              <w:t>Failing Tests</w:t>
+            </w:r>
+            <w:r>
+              <w:t xml:space="preserve"> with </w:t>
+            </w:r>
+            <w:r>
+              <w:t>three</w:t>
+            </w:r>
+            <w:r>
+              <w:t xml:space="preserve"> Test Cases listed</w:t>
             </w:r>
           </w:p>
         </w:tc>
@@ -342,7 +419,21 @@
           <w:tcPr>
             <w:tcW w:w="2338" w:type="dxa"/>
           </w:tcPr>
-          <w:p/>
+          <w:p>
+            <w:r>
+              <w:t xml:space="preserve">The current test plan is set to </w:t>
+            </w:r>
+            <w:r>
+              <w:rPr>
+                <w:b/>
+                <w:bCs/>
+              </w:rPr>
+              <w:t>Failing Tests</w:t>
+            </w:r>
+            <w:r>
+              <w:t>, and there are three test cases.</w:t>
+            </w:r>
+          </w:p>
         </w:tc>
       </w:tr>
       <w:tr>
@@ -407,6 +498,26 @@
               <w:ind w:left="504"/>
             </w:pPr>
             <w:r>
+              <w:t xml:space="preserve">Select </w:t>
+            </w:r>
+            <w:r>
+              <w:rPr>
+                <w:b/>
+                <w:bCs/>
+              </w:rPr>
+              <w:t>test-files &gt; provided</w:t>
+            </w:r>
+          </w:p>
+          <w:p>
+            <w:pPr>
+              <w:pStyle w:val="ListParagraph"/>
+              <w:numPr>
+                <w:ilvl w:val="0"/>
+                <w:numId w:val="3"/>
+              </w:numPr>
+              <w:ind w:left="504"/>
+            </w:pPr>
+            <w:r>
               <w:t xml:space="preserve">Enter </w:t>
             </w:r>
             <w:r>
@@ -414,7 +525,21 @@
                 <w:b/>
                 <w:bCs/>
               </w:rPr>
-              <w:t xml:space="preserve">STP1 </w:t>
+              <w:t>STP1</w:t>
+            </w:r>
+            <w:r>
+              <w:rPr>
+                <w:b/>
+                <w:bCs/>
+              </w:rPr>
+              <w:t>.txt</w:t>
+            </w:r>
+            <w:r>
+              <w:rPr>
+                <w:b/>
+                <w:bCs/>
+              </w:rPr>
+              <w:t xml:space="preserve"> </w:t>
             </w:r>
             <w:r>
               <w:t>as the file name</w:t>
@@ -435,7 +560,11 @@
           <w:tcPr>
             <w:tcW w:w="2338" w:type="dxa"/>
           </w:tcPr>
-          <w:p/>
+          <w:p>
+            <w:r>
+              <w:t>The test plans were saved to the users specified file location.</w:t>
+            </w:r>
+          </w:p>
         </w:tc>
       </w:tr>
       <w:tr>
@@ -505,7 +634,11 @@
           <w:tcPr>
             <w:tcW w:w="2338" w:type="dxa"/>
           </w:tcPr>
-          <w:p/>
+          <w:p>
+            <w:r>
+              <w:t>The test plans and cases have been cleared.</w:t>
+            </w:r>
+          </w:p>
         </w:tc>
       </w:tr>
       <w:tr>
@@ -552,6 +685,7 @@
             <w:r>
               <w:t xml:space="preserve">Select </w:t>
             </w:r>
+            <w:proofErr w:type="spellStart"/>
             <w:r>
               <w:rPr>
                 <w:b/>
@@ -559,6 +693,7 @@
               </w:rPr>
               <w:t>PackScheduler</w:t>
             </w:r>
+            <w:proofErr w:type="spellEnd"/>
             <w:r>
               <w:t xml:space="preserve"> as the Current Test Plan</w:t>
             </w:r>
@@ -582,7 +717,23 @@
           <w:tcPr>
             <w:tcW w:w="2338" w:type="dxa"/>
           </w:tcPr>
-          <w:p/>
+          <w:p>
+            <w:r>
+              <w:t xml:space="preserve">The </w:t>
+            </w:r>
+            <w:proofErr w:type="spellStart"/>
+            <w:r>
+              <w:rPr>
+                <w:b/>
+                <w:bCs/>
+              </w:rPr>
+              <w:t>PackScheduler</w:t>
+            </w:r>
+            <w:proofErr w:type="spellEnd"/>
+            <w:r>
+              <w:t xml:space="preserve"> test plan is now selected, and its test cases are displayed.</w:t>
+            </w:r>
+          </w:p>
         </w:tc>
       </w:tr>
       <w:tr>
@@ -709,6 +860,19 @@
             <w:r>
               <w:t xml:space="preserve"> </w:t>
             </w:r>
+            <w:r>
+              <w:t xml:space="preserve">A new test plan named </w:t>
+            </w:r>
+            <w:r>
+              <w:rPr>
+                <w:b/>
+                <w:bCs/>
+              </w:rPr>
+              <w:t>test 1</w:t>
+            </w:r>
+            <w:r>
+              <w:t xml:space="preserve"> is displayed with no test cases.</w:t>
+            </w:r>
           </w:p>
         </w:tc>
       </w:tr>
@@ -809,7 +973,11 @@
           <w:tcPr>
             <w:tcW w:w="2338" w:type="dxa"/>
           </w:tcPr>
-          <w:p/>
+          <w:p>
+            <w:r>
+              <w:t>A window appears asking for a new name for the test plan.</w:t>
+            </w:r>
+          </w:p>
         </w:tc>
       </w:tr>
       <w:tr>
@@ -906,7 +1074,18 @@
           <w:tcPr>
             <w:tcW w:w="2338" w:type="dxa"/>
           </w:tcPr>
-          <w:p/>
+          <w:p>
+            <w:r>
+              <w:rPr>
+                <w:b/>
+                <w:bCs/>
+              </w:rPr>
+              <w:t>Test 1</w:t>
+            </w:r>
+            <w:r>
+              <w:t xml:space="preserve"> is no longer in the list of test plans.</w:t>
+            </w:r>
+          </w:p>
         </w:tc>
       </w:tr>
       <w:tr>
@@ -948,6 +1127,7 @@
             <w:r>
               <w:t xml:space="preserve">Select </w:t>
             </w:r>
+            <w:proofErr w:type="spellStart"/>
             <w:r>
               <w:rPr>
                 <w:b/>
@@ -955,6 +1135,7 @@
               </w:rPr>
               <w:t>PackScheduler</w:t>
             </w:r>
+            <w:proofErr w:type="spellEnd"/>
             <w:r>
               <w:t xml:space="preserve"> as the Current Test Plan</w:t>
             </w:r>
@@ -974,11 +1155,11 @@
               <w:pStyle w:val="ListParagraph"/>
               <w:numPr>
                 <w:ilvl w:val="0"/>
-                <w:numId w:val="21"/>
+                <w:numId w:val="25"/>
               </w:numPr>
             </w:pPr>
             <w:r>
-              <w:t>T24 Add new course</w:t>
+              <w:t>test0</w:t>
             </w:r>
           </w:p>
           <w:p>
@@ -986,11 +1167,11 @@
               <w:pStyle w:val="ListParagraph"/>
               <w:numPr>
                 <w:ilvl w:val="0"/>
-                <w:numId w:val="21"/>
+                <w:numId w:val="25"/>
               </w:numPr>
             </w:pPr>
             <w:r>
-              <w:t>Invalid course name</w:t>
+              <w:t>test1</w:t>
             </w:r>
           </w:p>
         </w:tc>
@@ -998,7 +1179,35 @@
           <w:tcPr>
             <w:tcW w:w="2338" w:type="dxa"/>
           </w:tcPr>
-          <w:p/>
+          <w:p>
+            <w:r>
+              <w:t>The Test Cases are ordered as:</w:t>
+            </w:r>
+          </w:p>
+          <w:p>
+            <w:pPr>
+              <w:pStyle w:val="ListParagraph"/>
+              <w:numPr>
+                <w:ilvl w:val="0"/>
+                <w:numId w:val="25"/>
+              </w:numPr>
+            </w:pPr>
+            <w:r>
+              <w:t>test0</w:t>
+            </w:r>
+          </w:p>
+          <w:p>
+            <w:pPr>
+              <w:pStyle w:val="ListParagraph"/>
+              <w:numPr>
+                <w:ilvl w:val="0"/>
+                <w:numId w:val="25"/>
+              </w:numPr>
+            </w:pPr>
+            <w:r>
+              <w:t>test1</w:t>
+            </w:r>
+          </w:p>
         </w:tc>
       </w:tr>
       <w:tr>
@@ -1012,14 +1221,11 @@
                 <w:b/>
                 <w:bCs/>
               </w:rPr>
+              <w:lastRenderedPageBreak/>
               <w:t>Test 10:</w:t>
             </w:r>
             <w:r>
-              <w:t xml:space="preserve"> Add a Test Case to Current </w:t>
-            </w:r>
-            <w:r>
-              <w:lastRenderedPageBreak/>
-              <w:t>Test Plan [UC9]</w:t>
+              <w:t xml:space="preserve"> Add a Test Case to Current Test Plan [UC9]</w:t>
             </w:r>
           </w:p>
         </w:tc>
@@ -1029,7 +1235,6 @@
           </w:tcPr>
           <w:p>
             <w:r>
-              <w:lastRenderedPageBreak/>
               <w:t>Follow up to Test 6</w:t>
             </w:r>
           </w:p>
@@ -1072,8 +1277,10 @@
               <w:ind w:left="504" w:hanging="360"/>
             </w:pPr>
             <w:r>
-              <w:lastRenderedPageBreak/>
-              <w:t>Test Case ID: invalid course</w:t>
+              <w:t xml:space="preserve">Test Case ID: </w:t>
+            </w:r>
+            <w:r>
+              <w:t>the first test</w:t>
             </w:r>
           </w:p>
           <w:p>
@@ -1082,7 +1289,10 @@
               <w:ind w:left="504" w:hanging="360"/>
             </w:pPr>
             <w:r>
-              <w:t>Test Type: Invalid</w:t>
+              <w:t xml:space="preserve">Test Type: </w:t>
+            </w:r>
+            <w:r>
+              <w:t>Expected</w:t>
             </w:r>
           </w:p>
           <w:p>
@@ -1091,7 +1301,19 @@
               <w:ind w:left="504" w:hanging="360"/>
             </w:pPr>
             <w:r>
-              <w:t>Expected Results: No output</w:t>
+              <w:t>Output: this is the first test</w:t>
+            </w:r>
+          </w:p>
+          <w:p>
+            <w:pPr>
+              <w:pStyle w:val="ListParagraph"/>
+              <w:ind w:left="504" w:hanging="360"/>
+            </w:pPr>
+            <w:r>
+              <w:t xml:space="preserve">Expected Results: </w:t>
+            </w:r>
+            <w:r>
+              <w:t>the output displays</w:t>
             </w:r>
           </w:p>
           <w:p>
@@ -1121,7 +1343,6 @@
           </w:tcPr>
           <w:p>
             <w:r>
-              <w:lastRenderedPageBreak/>
               <w:t xml:space="preserve">In </w:t>
             </w:r>
             <w:r>
@@ -1132,23 +1353,22 @@
               <w:t>test 1</w:t>
             </w:r>
             <w:r>
-              <w:t>, a new test is shown with the following fields:</w:t>
-            </w:r>
-          </w:p>
-          <w:p>
-            <w:r>
-              <w:lastRenderedPageBreak/>
-              <w:t>Test ID: invalid course</w:t>
-            </w:r>
-          </w:p>
-          <w:p>
-            <w:r>
-              <w:t>Test Type: Invalid</w:t>
-            </w:r>
-          </w:p>
-          <w:p>
-            <w:r>
-              <w:t>Expected Results: No output</w:t>
+              <w:t>, there is a new test case with the following fields:</w:t>
+            </w:r>
+          </w:p>
+          <w:p>
+            <w:r>
+              <w:t>Test ID: the first test</w:t>
+            </w:r>
+          </w:p>
+          <w:p>
+            <w:r>
+              <w:t>Test Type: Expected</w:t>
+            </w:r>
+          </w:p>
+          <w:p>
+            <w:r>
+              <w:t>Test Plan: FAIL</w:t>
             </w:r>
           </w:p>
         </w:tc>
@@ -1156,7 +1376,36 @@
           <w:tcPr>
             <w:tcW w:w="2338" w:type="dxa"/>
           </w:tcPr>
-          <w:p/>
+          <w:p>
+            <w:r>
+              <w:t xml:space="preserve">In </w:t>
+            </w:r>
+            <w:r>
+              <w:rPr>
+                <w:b/>
+                <w:bCs/>
+              </w:rPr>
+              <w:t>test 1</w:t>
+            </w:r>
+            <w:r>
+              <w:t>, there is a new test case with the following fields:</w:t>
+            </w:r>
+          </w:p>
+          <w:p>
+            <w:r>
+              <w:t>Test ID: the first test</w:t>
+            </w:r>
+          </w:p>
+          <w:p>
+            <w:r>
+              <w:t>Test Type: Expected</w:t>
+            </w:r>
+          </w:p>
+          <w:p>
+            <w:r>
+              <w:t>Test Plan: FAIL</w:t>
+            </w:r>
+          </w:p>
         </w:tc>
       </w:tr>
       <w:tr>
@@ -1201,15 +1450,36 @@
             <w:r>
               <w:t xml:space="preserve">Select the </w:t>
             </w:r>
-            <w:r>
-              <w:rPr>
-                <w:b/>
-                <w:bCs/>
-              </w:rPr>
-              <w:t xml:space="preserve">Invalid Course </w:t>
-            </w:r>
-            <w:r>
-              <w:t xml:space="preserve">test in </w:t>
+            <w:proofErr w:type="spellStart"/>
+            <w:r>
+              <w:rPr>
+                <w:b/>
+                <w:bCs/>
+              </w:rPr>
+              <w:t>the</w:t>
+            </w:r>
+            <w:proofErr w:type="spellEnd"/>
+            <w:r>
+              <w:rPr>
+                <w:b/>
+                <w:bCs/>
+              </w:rPr>
+              <w:t xml:space="preserve"> first test</w:t>
+            </w:r>
+            <w:r>
+              <w:rPr>
+                <w:b/>
+                <w:bCs/>
+              </w:rPr>
+              <w:t xml:space="preserve"> </w:t>
+            </w:r>
+            <w:proofErr w:type="spellStart"/>
+            <w:r>
+              <w:t>test</w:t>
+            </w:r>
+            <w:proofErr w:type="spellEnd"/>
+            <w:r>
+              <w:t xml:space="preserve"> in </w:t>
             </w:r>
             <w:r>
               <w:rPr>
@@ -1251,15 +1521,36 @@
             <w:r>
               <w:t xml:space="preserve">The </w:t>
             </w:r>
-            <w:r>
-              <w:rPr>
-                <w:b/>
-                <w:bCs/>
-              </w:rPr>
-              <w:t xml:space="preserve">Invalid Course </w:t>
-            </w:r>
-            <w:r>
-              <w:t xml:space="preserve">test is now longer shown in </w:t>
+            <w:proofErr w:type="spellStart"/>
+            <w:r>
+              <w:rPr>
+                <w:b/>
+                <w:bCs/>
+              </w:rPr>
+              <w:t>the</w:t>
+            </w:r>
+            <w:proofErr w:type="spellEnd"/>
+            <w:r>
+              <w:rPr>
+                <w:b/>
+                <w:bCs/>
+              </w:rPr>
+              <w:t xml:space="preserve"> first test</w:t>
+            </w:r>
+            <w:r>
+              <w:rPr>
+                <w:b/>
+                <w:bCs/>
+              </w:rPr>
+              <w:t xml:space="preserve"> </w:t>
+            </w:r>
+            <w:proofErr w:type="spellStart"/>
+            <w:r>
+              <w:t>test</w:t>
+            </w:r>
+            <w:proofErr w:type="spellEnd"/>
+            <w:r>
+              <w:t xml:space="preserve"> is now longer shown in </w:t>
             </w:r>
             <w:r>
               <w:rPr>
@@ -1274,7 +1565,30 @@
           <w:tcPr>
             <w:tcW w:w="2338" w:type="dxa"/>
           </w:tcPr>
-          <w:p/>
+          <w:p>
+            <w:r>
+              <w:t xml:space="preserve">The </w:t>
+            </w:r>
+            <w:proofErr w:type="spellStart"/>
+            <w:r>
+              <w:rPr>
+                <w:b/>
+                <w:bCs/>
+              </w:rPr>
+              <w:t>the</w:t>
+            </w:r>
+            <w:proofErr w:type="spellEnd"/>
+            <w:r>
+              <w:rPr>
+                <w:b/>
+                <w:bCs/>
+              </w:rPr>
+              <w:t xml:space="preserve"> first test</w:t>
+            </w:r>
+            <w:r>
+              <w:t xml:space="preserve"> has been removed from the list of test cases.</w:t>
+            </w:r>
+          </w:p>
         </w:tc>
       </w:tr>
       <w:tr>
@@ -1319,12 +1633,21 @@
             <w:r>
               <w:t xml:space="preserve">Select </w:t>
             </w:r>
-            <w:r>
-              <w:rPr>
-                <w:b/>
-                <w:bCs/>
-              </w:rPr>
-              <w:t xml:space="preserve">PackScheduler </w:t>
+            <w:proofErr w:type="spellStart"/>
+            <w:r>
+              <w:rPr>
+                <w:b/>
+                <w:bCs/>
+              </w:rPr>
+              <w:t>PackScheduler</w:t>
+            </w:r>
+            <w:proofErr w:type="spellEnd"/>
+            <w:r>
+              <w:rPr>
+                <w:b/>
+                <w:bCs/>
+              </w:rPr>
+              <w:t xml:space="preserve"> </w:t>
             </w:r>
             <w:r>
               <w:t>as the current Test Plan</w:t>
@@ -1347,7 +1670,7 @@
                 <w:b/>
                 <w:bCs/>
               </w:rPr>
-              <w:t>T24 Add new course</w:t>
+              <w:t>test0</w:t>
             </w:r>
             <w:r>
               <w:t xml:space="preserve"> Test Case</w:t>
@@ -1387,7 +1710,14 @@
                 <w:b/>
                 <w:bCs/>
               </w:rPr>
-              <w:t xml:space="preserve">T24 Add new course </w:t>
+              <w:t>test0</w:t>
+            </w:r>
+            <w:r>
+              <w:rPr>
+                <w:b/>
+                <w:bCs/>
+              </w:rPr>
+              <w:t xml:space="preserve"> </w:t>
             </w:r>
             <w:r>
               <w:t xml:space="preserve">test is now below the </w:t>
@@ -1397,7 +1727,14 @@
                 <w:b/>
                 <w:bCs/>
               </w:rPr>
-              <w:t xml:space="preserve">Invalid course name </w:t>
+              <w:t>test1</w:t>
+            </w:r>
+            <w:r>
+              <w:rPr>
+                <w:b/>
+                <w:bCs/>
+              </w:rPr>
+              <w:t xml:space="preserve"> </w:t>
             </w:r>
             <w:r>
               <w:t>test</w:t>
@@ -1408,7 +1745,31 @@
           <w:tcPr>
             <w:tcW w:w="2338" w:type="dxa"/>
           </w:tcPr>
-          <w:p/>
+          <w:p>
+            <w:r>
+              <w:t xml:space="preserve">The </w:t>
+            </w:r>
+            <w:r>
+              <w:rPr>
+                <w:b/>
+                <w:bCs/>
+              </w:rPr>
+              <w:t xml:space="preserve">test0 </w:t>
+            </w:r>
+            <w:r>
+              <w:t xml:space="preserve">test is now below the </w:t>
+            </w:r>
+            <w:r>
+              <w:rPr>
+                <w:b/>
+                <w:bCs/>
+              </w:rPr>
+              <w:t xml:space="preserve">test1 </w:t>
+            </w:r>
+            <w:r>
+              <w:t>test</w:t>
+            </w:r>
+          </w:p>
         </w:tc>
       </w:tr>
       <w:tr>
@@ -1461,12 +1822,21 @@
             <w:r>
               <w:t xml:space="preserve">Select </w:t>
             </w:r>
-            <w:r>
-              <w:rPr>
-                <w:b/>
-                <w:bCs/>
-              </w:rPr>
-              <w:t xml:space="preserve">PackScheduler </w:t>
+            <w:proofErr w:type="spellStart"/>
+            <w:r>
+              <w:rPr>
+                <w:b/>
+                <w:bCs/>
+              </w:rPr>
+              <w:t>PackScheduler</w:t>
+            </w:r>
+            <w:proofErr w:type="spellEnd"/>
+            <w:r>
+              <w:rPr>
+                <w:b/>
+                <w:bCs/>
+              </w:rPr>
+              <w:t xml:space="preserve"> </w:t>
             </w:r>
             <w:r>
               <w:t>as the current Test Plan</w:t>
@@ -1493,7 +1863,14 @@
                 <w:b/>
                 <w:bCs/>
               </w:rPr>
-              <w:t xml:space="preserve">T24 Add new course </w:t>
+              <w:t>test0</w:t>
+            </w:r>
+            <w:r>
+              <w:rPr>
+                <w:b/>
+                <w:bCs/>
+              </w:rPr>
+              <w:t xml:space="preserve"> </w:t>
             </w:r>
             <w:r>
               <w:t>Test Case</w:t>
@@ -1537,7 +1914,14 @@
                 <w:b/>
                 <w:bCs/>
               </w:rPr>
-              <w:t xml:space="preserve">T24 Add new course </w:t>
+              <w:t>test0</w:t>
+            </w:r>
+            <w:r>
+              <w:rPr>
+                <w:b/>
+                <w:bCs/>
+              </w:rPr>
+              <w:t xml:space="preserve"> </w:t>
             </w:r>
             <w:r>
               <w:t xml:space="preserve">test is now above the </w:t>
@@ -1547,7 +1931,14 @@
                 <w:b/>
                 <w:bCs/>
               </w:rPr>
-              <w:t xml:space="preserve">Invalid course name </w:t>
+              <w:t>test1</w:t>
+            </w:r>
+            <w:r>
+              <w:rPr>
+                <w:b/>
+                <w:bCs/>
+              </w:rPr>
+              <w:t xml:space="preserve"> </w:t>
             </w:r>
             <w:r>
               <w:t>test</w:t>
@@ -1558,7 +1949,38 @@
           <w:tcPr>
             <w:tcW w:w="2338" w:type="dxa"/>
           </w:tcPr>
-          <w:p/>
+          <w:p>
+            <w:r>
+              <w:t xml:space="preserve">The </w:t>
+            </w:r>
+            <w:r>
+              <w:rPr>
+                <w:b/>
+                <w:bCs/>
+              </w:rPr>
+              <w:t>test0</w:t>
+            </w:r>
+            <w:r>
+              <w:rPr>
+                <w:b/>
+                <w:bCs/>
+              </w:rPr>
+              <w:t xml:space="preserve"> </w:t>
+            </w:r>
+            <w:r>
+              <w:t xml:space="preserve">test is now above the </w:t>
+            </w:r>
+            <w:r>
+              <w:rPr>
+                <w:b/>
+                <w:bCs/>
+              </w:rPr>
+              <w:t xml:space="preserve">test1 </w:t>
+            </w:r>
+            <w:r>
+              <w:t>test</w:t>
+            </w:r>
+          </w:p>
         </w:tc>
       </w:tr>
       <w:tr>
@@ -1607,12 +2029,21 @@
             <w:r>
               <w:t xml:space="preserve">Select </w:t>
             </w:r>
-            <w:r>
-              <w:rPr>
-                <w:b/>
-                <w:bCs/>
-              </w:rPr>
-              <w:t xml:space="preserve">PackScheduler </w:t>
+            <w:proofErr w:type="spellStart"/>
+            <w:r>
+              <w:rPr>
+                <w:b/>
+                <w:bCs/>
+              </w:rPr>
+              <w:t>PackScheduler</w:t>
+            </w:r>
+            <w:proofErr w:type="spellEnd"/>
+            <w:r>
+              <w:rPr>
+                <w:b/>
+                <w:bCs/>
+              </w:rPr>
+              <w:t xml:space="preserve"> </w:t>
             </w:r>
             <w:r>
               <w:t>as the current Test Plan</w:t>
@@ -1639,7 +2070,14 @@
                 <w:b/>
                 <w:bCs/>
               </w:rPr>
-              <w:t xml:space="preserve">T24 Add New course </w:t>
+              <w:t>test0</w:t>
+            </w:r>
+            <w:r>
+              <w:rPr>
+                <w:b/>
+                <w:bCs/>
+              </w:rPr>
+              <w:t xml:space="preserve"> </w:t>
             </w:r>
             <w:r>
               <w:t>Test Case</w:t>
@@ -1659,17 +2097,17 @@
               </w:rPr>
             </w:pPr>
             <w:r>
-              <w:t xml:space="preserve">Select </w:t>
-            </w:r>
-            <w:r>
-              <w:rPr>
-                <w:b/>
-                <w:bCs/>
-              </w:rPr>
-              <w:t>PASS</w:t>
-            </w:r>
-            <w:r>
-              <w:t xml:space="preserve"> in “Pass or Fail?”</w:t>
+              <w:t xml:space="preserve">Enter into </w:t>
+            </w:r>
+            <w:r>
+              <w:rPr>
+                <w:b/>
+                <w:bCs/>
+              </w:rPr>
+              <w:t>Record Actual Results</w:t>
+            </w:r>
+            <w:r>
+              <w:t>: “the actual results”</w:t>
             </w:r>
           </w:p>
           <w:p>
@@ -1686,6 +2124,33 @@
               </w:rPr>
             </w:pPr>
             <w:r>
+              <w:t xml:space="preserve">Select </w:t>
+            </w:r>
+            <w:r>
+              <w:rPr>
+                <w:b/>
+                <w:bCs/>
+              </w:rPr>
+              <w:t>PASS</w:t>
+            </w:r>
+            <w:r>
+              <w:t xml:space="preserve"> in “Pass or Fail?”</w:t>
+            </w:r>
+          </w:p>
+          <w:p>
+            <w:pPr>
+              <w:pStyle w:val="ListParagraph"/>
+              <w:numPr>
+                <w:ilvl w:val="0"/>
+                <w:numId w:val="14"/>
+              </w:numPr>
+              <w:ind w:left="504"/>
+              <w:rPr>
+                <w:b/>
+                <w:bCs/>
+              </w:rPr>
+            </w:pPr>
+            <w:r>
               <w:t xml:space="preserve">Click </w:t>
             </w:r>
             <w:r>
@@ -1711,7 +2176,31 @@
           <w:tcPr>
             <w:tcW w:w="2338" w:type="dxa"/>
           </w:tcPr>
-          <w:p/>
+          <w:p>
+            <w:r>
+              <w:t xml:space="preserve">The </w:t>
+            </w:r>
+            <w:r>
+              <w:t xml:space="preserve">test plan for </w:t>
+            </w:r>
+            <w:r>
+              <w:rPr>
+                <w:b/>
+                <w:bCs/>
+              </w:rPr>
+              <w:t>test0</w:t>
+            </w:r>
+            <w:r>
+              <w:t xml:space="preserve"> now shows as passing, and the log is updated with </w:t>
+            </w:r>
+            <w:r>
+              <w:rPr>
+                <w:b/>
+                <w:bCs/>
+              </w:rPr>
+              <w:t>PASS: the actual results</w:t>
+            </w:r>
+          </w:p>
         </w:tc>
       </w:tr>
       <w:tr>
@@ -1772,68 +2261,14 @@
               </w:numPr>
             </w:pPr>
             <w:r>
-              <w:t xml:space="preserve">Enter </w:t>
-            </w:r>
-            <w:r>
-              <w:rPr>
-                <w:b/>
-                <w:bCs/>
-              </w:rPr>
-              <w:t xml:space="preserve">project 1.txt </w:t>
-            </w:r>
-            <w:r>
-              <w:t>in the name field</w:t>
-            </w:r>
-          </w:p>
-        </w:tc>
-        <w:tc>
-          <w:tcPr>
-            <w:tcW w:w="2338" w:type="dxa"/>
-          </w:tcPr>
-          <w:p>
-            <w:r>
-              <w:t>A pop-up dialog box asking if the user to save the file to a location is shown. Clicking save results in a new file, project1.txt in the project’s folder</w:t>
-            </w:r>
-          </w:p>
-        </w:tc>
-        <w:tc>
-          <w:tcPr>
-            <w:tcW w:w="2338" w:type="dxa"/>
-          </w:tcPr>
-          <w:p/>
-        </w:tc>
-      </w:tr>
-      <w:tr>
-        <w:tc>
-          <w:tcPr>
-            <w:tcW w:w="1435" w:type="dxa"/>
-          </w:tcPr>
-          <w:p>
-            <w:r>
-              <w:rPr>
-                <w:b/>
-                <w:bCs/>
-              </w:rPr>
-              <w:t xml:space="preserve">Test 16: </w:t>
-            </w:r>
-            <w:r>
-              <w:t>Quit System Test Plan without saving</w:t>
-            </w:r>
-            <w:r>
-              <w:t xml:space="preserve"> [UC13]</w:t>
-            </w:r>
-          </w:p>
-        </w:tc>
-        <w:tc>
-          <w:tcPr>
-            <w:tcW w:w="3239" w:type="dxa"/>
-          </w:tcPr>
-          <w:p>
-            <w:pPr>
-              <w:ind w:left="504" w:hanging="360"/>
-            </w:pPr>
-            <w:r>
-              <w:t>Preconditions: Test 1 passed</w:t>
+              <w:t xml:space="preserve">Select </w:t>
+            </w:r>
+            <w:r>
+              <w:rPr>
+                <w:b/>
+                <w:bCs/>
+              </w:rPr>
+              <w:t>test-files &gt; provided</w:t>
             </w:r>
           </w:p>
           <w:p>
@@ -1841,37 +2276,21 @@
               <w:pStyle w:val="ListParagraph"/>
               <w:numPr>
                 <w:ilvl w:val="0"/>
-                <w:numId w:val="16"/>
+                <w:numId w:val="15"/>
               </w:numPr>
             </w:pPr>
             <w:r>
-              <w:t xml:space="preserve">Select </w:t>
-            </w:r>
-            <w:r>
-              <w:rPr>
-                <w:b/>
-                <w:bCs/>
-              </w:rPr>
-              <w:t>File &gt; Quit</w:t>
-            </w:r>
-          </w:p>
-          <w:p>
-            <w:pPr>
-              <w:pStyle w:val="ListParagraph"/>
-              <w:numPr>
-                <w:ilvl w:val="0"/>
-                <w:numId w:val="16"/>
-              </w:numPr>
-            </w:pPr>
-            <w:r>
-              <w:t xml:space="preserve">Click </w:t>
-            </w:r>
-            <w:r>
-              <w:rPr>
-                <w:b/>
-                <w:bCs/>
-              </w:rPr>
-              <w:t>Cancel</w:t>
+              <w:t xml:space="preserve">Enter </w:t>
+            </w:r>
+            <w:r>
+              <w:rPr>
+                <w:b/>
+                <w:bCs/>
+              </w:rPr>
+              <w:t xml:space="preserve">project 1.txt </w:t>
+            </w:r>
+            <w:r>
+              <w:t>in the name field</w:t>
             </w:r>
           </w:p>
         </w:tc>
@@ -1881,7 +2300,7 @@
           </w:tcPr>
           <w:p>
             <w:r>
-              <w:t>The System Test Plan is not saved to the project’s folder and the application closes</w:t>
+              <w:t>A pop-up dialog box asking if the user to save the file to a location is shown. Clicking save results in a new file, project1.txt in the project’s folder</w:t>
             </w:r>
           </w:p>
         </w:tc>
@@ -1889,16 +2308,23 @@
           <w:tcPr>
             <w:tcW w:w="2338" w:type="dxa"/>
           </w:tcPr>
-          <w:p/>
+          <w:p>
+            <w:r>
+              <w:t xml:space="preserve">A dialog pops up asking for a file to save the test plans to, and then the program </w:t>
+            </w:r>
+            <w:proofErr w:type="gramStart"/>
+            <w:r>
+              <w:t>quits</w:t>
+            </w:r>
+            <w:proofErr w:type="gramEnd"/>
+            <w:r>
+              <w:t xml:space="preserve"> and the test plans are saved to the provided file.</w:t>
+            </w:r>
+          </w:p>
         </w:tc>
       </w:tr>
     </w:tbl>
     <w:p/>
-    <w:p>
-      <w:r>
-        <w:t>*All references to ValidRead.txt reference the sample file provided in P2P1, which is stated as being “an example valid file”.</w:t>
-      </w:r>
-    </w:p>
     <w:sectPr>
       <w:pgSz w:w="12240" w:h="15840"/>
       <w:pgMar w:top="1440" w:right="1440" w:bottom="1440" w:left="1440" w:header="720" w:footer="720" w:gutter="0"/>
@@ -2762,6 +3188,118 @@
     </w:lvl>
   </w:abstractNum>
   <w:abstractNum w:abstractNumId="9" w15:restartNumberingAfterBreak="0">
+    <w:nsid w:val="2CE46C70"/>
+    <w:multiLevelType w:val="hybridMultilevel"/>
+    <w:tmpl w:val="790068F6"/>
+    <w:lvl w:ilvl="0" w:tplc="B7025244">
+      <w:numFmt w:val="bullet"/>
+      <w:lvlText w:val="-"/>
+      <w:lvlJc w:val="left"/>
+      <w:pPr>
+        <w:ind w:left="720" w:hanging="360"/>
+      </w:pPr>
+      <w:rPr>
+        <w:rFonts w:ascii="Calibri" w:eastAsiaTheme="minorHAnsi" w:hAnsi="Calibri" w:cs="Calibri" w:hint="default"/>
+      </w:rPr>
+    </w:lvl>
+    <w:lvl w:ilvl="1" w:tplc="04090003" w:tentative="1">
+      <w:start w:val="1"/>
+      <w:numFmt w:val="bullet"/>
+      <w:lvlText w:val="o"/>
+      <w:lvlJc w:val="left"/>
+      <w:pPr>
+        <w:ind w:left="1440" w:hanging="360"/>
+      </w:pPr>
+      <w:rPr>
+        <w:rFonts w:ascii="Courier New" w:hAnsi="Courier New" w:cs="Courier New" w:hint="default"/>
+      </w:rPr>
+    </w:lvl>
+    <w:lvl w:ilvl="2" w:tplc="04090005" w:tentative="1">
+      <w:start w:val="1"/>
+      <w:numFmt w:val="bullet"/>
+      <w:lvlText w:val=""/>
+      <w:lvlJc w:val="left"/>
+      <w:pPr>
+        <w:ind w:left="2160" w:hanging="360"/>
+      </w:pPr>
+      <w:rPr>
+        <w:rFonts w:ascii="Wingdings" w:hAnsi="Wingdings" w:hint="default"/>
+      </w:rPr>
+    </w:lvl>
+    <w:lvl w:ilvl="3" w:tplc="04090001" w:tentative="1">
+      <w:start w:val="1"/>
+      <w:numFmt w:val="bullet"/>
+      <w:lvlText w:val=""/>
+      <w:lvlJc w:val="left"/>
+      <w:pPr>
+        <w:ind w:left="2880" w:hanging="360"/>
+      </w:pPr>
+      <w:rPr>
+        <w:rFonts w:ascii="Symbol" w:hAnsi="Symbol" w:hint="default"/>
+      </w:rPr>
+    </w:lvl>
+    <w:lvl w:ilvl="4" w:tplc="04090003" w:tentative="1">
+      <w:start w:val="1"/>
+      <w:numFmt w:val="bullet"/>
+      <w:lvlText w:val="o"/>
+      <w:lvlJc w:val="left"/>
+      <w:pPr>
+        <w:ind w:left="3600" w:hanging="360"/>
+      </w:pPr>
+      <w:rPr>
+        <w:rFonts w:ascii="Courier New" w:hAnsi="Courier New" w:cs="Courier New" w:hint="default"/>
+      </w:rPr>
+    </w:lvl>
+    <w:lvl w:ilvl="5" w:tplc="04090005" w:tentative="1">
+      <w:start w:val="1"/>
+      <w:numFmt w:val="bullet"/>
+      <w:lvlText w:val=""/>
+      <w:lvlJc w:val="left"/>
+      <w:pPr>
+        <w:ind w:left="4320" w:hanging="360"/>
+      </w:pPr>
+      <w:rPr>
+        <w:rFonts w:ascii="Wingdings" w:hAnsi="Wingdings" w:hint="default"/>
+      </w:rPr>
+    </w:lvl>
+    <w:lvl w:ilvl="6" w:tplc="04090001" w:tentative="1">
+      <w:start w:val="1"/>
+      <w:numFmt w:val="bullet"/>
+      <w:lvlText w:val=""/>
+      <w:lvlJc w:val="left"/>
+      <w:pPr>
+        <w:ind w:left="5040" w:hanging="360"/>
+      </w:pPr>
+      <w:rPr>
+        <w:rFonts w:ascii="Symbol" w:hAnsi="Symbol" w:hint="default"/>
+      </w:rPr>
+    </w:lvl>
+    <w:lvl w:ilvl="7" w:tplc="04090003" w:tentative="1">
+      <w:start w:val="1"/>
+      <w:numFmt w:val="bullet"/>
+      <w:lvlText w:val="o"/>
+      <w:lvlJc w:val="left"/>
+      <w:pPr>
+        <w:ind w:left="5760" w:hanging="360"/>
+      </w:pPr>
+      <w:rPr>
+        <w:rFonts w:ascii="Courier New" w:hAnsi="Courier New" w:cs="Courier New" w:hint="default"/>
+      </w:rPr>
+    </w:lvl>
+    <w:lvl w:ilvl="8" w:tplc="04090005" w:tentative="1">
+      <w:start w:val="1"/>
+      <w:numFmt w:val="bullet"/>
+      <w:lvlText w:val=""/>
+      <w:lvlJc w:val="left"/>
+      <w:pPr>
+        <w:ind w:left="6480" w:hanging="360"/>
+      </w:pPr>
+      <w:rPr>
+        <w:rFonts w:ascii="Wingdings" w:hAnsi="Wingdings" w:hint="default"/>
+      </w:rPr>
+    </w:lvl>
+  </w:abstractNum>
+  <w:abstractNum w:abstractNumId="10" w15:restartNumberingAfterBreak="0">
     <w:nsid w:val="2F3958E0"/>
     <w:multiLevelType w:val="hybridMultilevel"/>
     <w:tmpl w:val="B24A36DE"/>
@@ -2875,7 +3413,7 @@
       </w:rPr>
     </w:lvl>
   </w:abstractNum>
-  <w:abstractNum w:abstractNumId="10" w15:restartNumberingAfterBreak="0">
+  <w:abstractNum w:abstractNumId="11" w15:restartNumberingAfterBreak="0">
     <w:nsid w:val="30667B32"/>
     <w:multiLevelType w:val="hybridMultilevel"/>
     <w:tmpl w:val="3E581872"/>
@@ -2964,7 +3502,7 @@
       </w:pPr>
     </w:lvl>
   </w:abstractNum>
-  <w:abstractNum w:abstractNumId="11" w15:restartNumberingAfterBreak="0">
+  <w:abstractNum w:abstractNumId="12" w15:restartNumberingAfterBreak="0">
     <w:nsid w:val="369945D2"/>
     <w:multiLevelType w:val="hybridMultilevel"/>
     <w:tmpl w:val="87C03B6A"/>
@@ -3053,7 +3591,7 @@
       </w:pPr>
     </w:lvl>
   </w:abstractNum>
-  <w:abstractNum w:abstractNumId="12" w15:restartNumberingAfterBreak="0">
+  <w:abstractNum w:abstractNumId="13" w15:restartNumberingAfterBreak="0">
     <w:nsid w:val="3ABA4178"/>
     <w:multiLevelType w:val="hybridMultilevel"/>
     <w:tmpl w:val="21F4DE88"/>
@@ -3142,7 +3680,7 @@
       </w:pPr>
     </w:lvl>
   </w:abstractNum>
-  <w:abstractNum w:abstractNumId="13" w15:restartNumberingAfterBreak="0">
+  <w:abstractNum w:abstractNumId="14" w15:restartNumberingAfterBreak="0">
     <w:nsid w:val="3D18073A"/>
     <w:multiLevelType w:val="hybridMultilevel"/>
     <w:tmpl w:val="DDF20C54"/>
@@ -3256,7 +3794,7 @@
       </w:rPr>
     </w:lvl>
   </w:abstractNum>
-  <w:abstractNum w:abstractNumId="14" w15:restartNumberingAfterBreak="0">
+  <w:abstractNum w:abstractNumId="15" w15:restartNumberingAfterBreak="0">
     <w:nsid w:val="47177086"/>
     <w:multiLevelType w:val="hybridMultilevel"/>
     <w:tmpl w:val="02F86382"/>
@@ -3345,7 +3883,7 @@
       </w:pPr>
     </w:lvl>
   </w:abstractNum>
-  <w:abstractNum w:abstractNumId="15" w15:restartNumberingAfterBreak="0">
+  <w:abstractNum w:abstractNumId="16" w15:restartNumberingAfterBreak="0">
     <w:nsid w:val="492B2D7B"/>
     <w:multiLevelType w:val="hybridMultilevel"/>
     <w:tmpl w:val="F8185B08"/>
@@ -3434,7 +3972,7 @@
       </w:pPr>
     </w:lvl>
   </w:abstractNum>
-  <w:abstractNum w:abstractNumId="16" w15:restartNumberingAfterBreak="0">
+  <w:abstractNum w:abstractNumId="17" w15:restartNumberingAfterBreak="0">
     <w:nsid w:val="4AA85987"/>
     <w:multiLevelType w:val="hybridMultilevel"/>
     <w:tmpl w:val="3FD4F53A"/>
@@ -3523,7 +4061,7 @@
       </w:pPr>
     </w:lvl>
   </w:abstractNum>
-  <w:abstractNum w:abstractNumId="17" w15:restartNumberingAfterBreak="0">
+  <w:abstractNum w:abstractNumId="18" w15:restartNumberingAfterBreak="0">
     <w:nsid w:val="52B70C95"/>
     <w:multiLevelType w:val="hybridMultilevel"/>
     <w:tmpl w:val="CD049002"/>
@@ -3612,7 +4150,7 @@
       </w:pPr>
     </w:lvl>
   </w:abstractNum>
-  <w:abstractNum w:abstractNumId="18" w15:restartNumberingAfterBreak="0">
+  <w:abstractNum w:abstractNumId="19" w15:restartNumberingAfterBreak="0">
     <w:nsid w:val="55E170B4"/>
     <w:multiLevelType w:val="hybridMultilevel"/>
     <w:tmpl w:val="4A529264"/>
@@ -3701,7 +4239,7 @@
       </w:pPr>
     </w:lvl>
   </w:abstractNum>
-  <w:abstractNum w:abstractNumId="19" w15:restartNumberingAfterBreak="0">
+  <w:abstractNum w:abstractNumId="20" w15:restartNumberingAfterBreak="0">
     <w:nsid w:val="56676FF2"/>
     <w:multiLevelType w:val="hybridMultilevel"/>
     <w:tmpl w:val="FC9C9316"/>
@@ -3790,7 +4328,7 @@
       </w:pPr>
     </w:lvl>
   </w:abstractNum>
-  <w:abstractNum w:abstractNumId="20" w15:restartNumberingAfterBreak="0">
+  <w:abstractNum w:abstractNumId="21" w15:restartNumberingAfterBreak="0">
     <w:nsid w:val="586D26A6"/>
     <w:multiLevelType w:val="hybridMultilevel"/>
     <w:tmpl w:val="8B2210C2"/>
@@ -3904,7 +4442,7 @@
       </w:rPr>
     </w:lvl>
   </w:abstractNum>
-  <w:abstractNum w:abstractNumId="21" w15:restartNumberingAfterBreak="0">
+  <w:abstractNum w:abstractNumId="22" w15:restartNumberingAfterBreak="0">
     <w:nsid w:val="738D49F1"/>
     <w:multiLevelType w:val="hybridMultilevel"/>
     <w:tmpl w:val="8508F16A"/>
@@ -3993,7 +4531,7 @@
       </w:pPr>
     </w:lvl>
   </w:abstractNum>
-  <w:abstractNum w:abstractNumId="22" w15:restartNumberingAfterBreak="0">
+  <w:abstractNum w:abstractNumId="23" w15:restartNumberingAfterBreak="0">
     <w:nsid w:val="77861EAC"/>
     <w:multiLevelType w:val="hybridMultilevel"/>
     <w:tmpl w:val="C868DECE"/>
@@ -4082,7 +4620,7 @@
       </w:pPr>
     </w:lvl>
   </w:abstractNum>
-  <w:abstractNum w:abstractNumId="23" w15:restartNumberingAfterBreak="0">
+  <w:abstractNum w:abstractNumId="24" w15:restartNumberingAfterBreak="0">
     <w:nsid w:val="7B577EF9"/>
     <w:multiLevelType w:val="hybridMultilevel"/>
     <w:tmpl w:val="F95AB7EC"/>
@@ -4175,31 +4713,31 @@
     <w:abstractNumId w:val="0"/>
   </w:num>
   <w:num w:numId="2" w16cid:durableId="1239827423">
+    <w:abstractNumId w:val="13"/>
+  </w:num>
+  <w:num w:numId="3" w16cid:durableId="158617862">
+    <w:abstractNumId w:val="20"/>
+  </w:num>
+  <w:num w:numId="4" w16cid:durableId="416054252">
+    <w:abstractNumId w:val="17"/>
+  </w:num>
+  <w:num w:numId="5" w16cid:durableId="1660301847">
+    <w:abstractNumId w:val="22"/>
+  </w:num>
+  <w:num w:numId="6" w16cid:durableId="1547184192">
     <w:abstractNumId w:val="12"/>
   </w:num>
-  <w:num w:numId="3" w16cid:durableId="158617862">
-    <w:abstractNumId w:val="19"/>
-  </w:num>
-  <w:num w:numId="4" w16cid:durableId="416054252">
+  <w:num w:numId="7" w16cid:durableId="1441485725">
     <w:abstractNumId w:val="16"/>
-  </w:num>
-  <w:num w:numId="5" w16cid:durableId="1660301847">
-    <w:abstractNumId w:val="21"/>
-  </w:num>
-  <w:num w:numId="6" w16cid:durableId="1547184192">
-    <w:abstractNumId w:val="11"/>
-  </w:num>
-  <w:num w:numId="7" w16cid:durableId="1441485725">
-    <w:abstractNumId w:val="15"/>
   </w:num>
   <w:num w:numId="8" w16cid:durableId="1710522035">
     <w:abstractNumId w:val="7"/>
   </w:num>
   <w:num w:numId="9" w16cid:durableId="1583104489">
-    <w:abstractNumId w:val="18"/>
+    <w:abstractNumId w:val="19"/>
   </w:num>
   <w:num w:numId="10" w16cid:durableId="1110006625">
-    <w:abstractNumId w:val="14"/>
+    <w:abstractNumId w:val="15"/>
   </w:num>
   <w:num w:numId="11" w16cid:durableId="1401903832">
     <w:abstractNumId w:val="3"/>
@@ -4208,40 +4746,43 @@
     <w:abstractNumId w:val="6"/>
   </w:num>
   <w:num w:numId="13" w16cid:durableId="1886208973">
-    <w:abstractNumId w:val="10"/>
+    <w:abstractNumId w:val="11"/>
   </w:num>
   <w:num w:numId="14" w16cid:durableId="1388534309">
-    <w:abstractNumId w:val="17"/>
+    <w:abstractNumId w:val="18"/>
   </w:num>
   <w:num w:numId="15" w16cid:durableId="1653833292">
     <w:abstractNumId w:val="1"/>
   </w:num>
   <w:num w:numId="16" w16cid:durableId="2120946374">
-    <w:abstractNumId w:val="23"/>
+    <w:abstractNumId w:val="24"/>
   </w:num>
   <w:num w:numId="17" w16cid:durableId="693386168">
     <w:abstractNumId w:val="4"/>
   </w:num>
   <w:num w:numId="18" w16cid:durableId="1333099807">
-    <w:abstractNumId w:val="20"/>
+    <w:abstractNumId w:val="21"/>
   </w:num>
   <w:num w:numId="19" w16cid:durableId="1660885011">
-    <w:abstractNumId w:val="13"/>
+    <w:abstractNumId w:val="14"/>
   </w:num>
   <w:num w:numId="20" w16cid:durableId="575360756">
     <w:abstractNumId w:val="5"/>
   </w:num>
   <w:num w:numId="21" w16cid:durableId="1388336921">
-    <w:abstractNumId w:val="9"/>
+    <w:abstractNumId w:val="10"/>
   </w:num>
   <w:num w:numId="22" w16cid:durableId="1747343153">
     <w:abstractNumId w:val="8"/>
   </w:num>
   <w:num w:numId="23" w16cid:durableId="932781443">
-    <w:abstractNumId w:val="22"/>
+    <w:abstractNumId w:val="23"/>
   </w:num>
   <w:num w:numId="24" w16cid:durableId="1571576754">
     <w:abstractNumId w:val="2"/>
+  </w:num>
+  <w:num w:numId="25" w16cid:durableId="1842162409">
+    <w:abstractNumId w:val="9"/>
   </w:num>
 </w:numbering>
 </file>

</xml_diff>